<commit_message>
finished final draft of content/site desgin
</commit_message>
<xml_diff>
--- a/Content and Site Design of Ubuntu DRAFT.docx
+++ b/Content and Site Design of Ubuntu DRAFT.docx
@@ -45,15 +45,31 @@
       </w:r>
     </w:p>
     <w:p>
+      <w:r>
+        <w:t>Ubuntu.com contains a lot of content, which can be daunting sometimes. The landing pages of various sections have good content layout, however other pages have too many large block of text. There are plenty of bright images and icons, they help mark where different sections of a page begin and end. There are not many videos but they are used well, usually related to tutorials and product information</w:t>
+      </w:r>
+      <w:r>
+        <w:t>.</w:t>
+      </w:r>
+    </w:p>
+    <w:p>
+      <w:r>
+        <w:t>Usability test feedback:</w:t>
+      </w:r>
+    </w:p>
+    <w:p>
       <w:pPr>
         <w:pStyle w:val="ListParagraph"/>
         <w:numPr>
           <w:ilvl w:val="0"/>
-          <w:numId w:val="1"/>
+          <w:numId w:val="2"/>
         </w:numPr>
       </w:pPr>
       <w:r>
-        <w:t>Bright images, mark different sections</w:t>
+        <w:t>Seemed like there was too much content</w:t>
+      </w:r>
+      <w:r>
+        <w:t>.</w:t>
       </w:r>
     </w:p>
     <w:p>
@@ -61,11 +77,43 @@
         <w:pStyle w:val="ListParagraph"/>
         <w:numPr>
           <w:ilvl w:val="0"/>
-          <w:numId w:val="1"/>
+          <w:numId w:val="2"/>
         </w:numPr>
       </w:pPr>
       <w:r>
-        <w:t>Lots of content, kind of daunting</w:t>
+        <w:t>Can be hard to find specific content sometimes</w:t>
+      </w:r>
+      <w:r>
+        <w:t>.</w:t>
+      </w:r>
+    </w:p>
+    <w:p>
+      <w:pPr>
+        <w:ind w:left="360"/>
+      </w:pPr>
+    </w:p>
+    <w:p>
+      <w:pPr>
+        <w:pStyle w:val="Heading3"/>
+      </w:pPr>
+      <w:r>
+        <w:t>Site Design</w:t>
+      </w:r>
+    </w:p>
+    <w:p>
+      <w:r>
+        <w:t>Ubuntu.com uses a simple color scheme, consisting of a bright orange accent color and black text on contrasting white and light grey backgrounds. All the font is fairly easy to read. Most of the fonts used are sans-serif and have a tall x-height. Icons have a simple modern design and it is easy to understand their purpose or meaning. Pages containing documentation or other large amounts of information are fairly clustered and hard to read. The main landing pages are displayed in a spread out easy to read format. There are too many navigation links, making it hard to determine where to start.</w:t>
+      </w:r>
+      <w:r>
+        <w:t xml:space="preserve"> The search bar is fairly standard, it has no autofill abilities. There are not many forms but the ones that exist </w:t>
+      </w:r>
+      <w:r>
+        <w:t>are short, simple, and easy to fill out. The store order form requires login or account creation to access the form.</w:t>
+      </w:r>
+    </w:p>
+    <w:p>
+      <w:r>
+        <w:t>Usability test feedback:</w:t>
       </w:r>
     </w:p>
     <w:p>
@@ -73,11 +121,11 @@
         <w:pStyle w:val="ListParagraph"/>
         <w:numPr>
           <w:ilvl w:val="0"/>
-          <w:numId w:val="1"/>
+          <w:numId w:val="2"/>
         </w:numPr>
       </w:pPr>
       <w:r>
-        <w:t>Videos play in window, replace images</w:t>
+        <w:t>Has a modern look.</w:t>
       </w:r>
     </w:p>
     <w:p>
@@ -85,11 +133,11 @@
         <w:pStyle w:val="ListParagraph"/>
         <w:numPr>
           <w:ilvl w:val="0"/>
-          <w:numId w:val="1"/>
+          <w:numId w:val="2"/>
         </w:numPr>
       </w:pPr>
       <w:r>
-        <w:t>Landing pages have good content layout, however other pages have too much content</w:t>
+        <w:t>Doesn’t look unique.</w:t>
       </w:r>
     </w:p>
     <w:p>
@@ -97,32 +145,11 @@
         <w:pStyle w:val="ListParagraph"/>
         <w:numPr>
           <w:ilvl w:val="0"/>
-          <w:numId w:val="1"/>
+          <w:numId w:val="2"/>
         </w:numPr>
       </w:pPr>
       <w:r>
-        <w:t>Lots of images</w:t>
-      </w:r>
-    </w:p>
-    <w:p>
-      <w:pPr>
-        <w:ind w:left="360"/>
-      </w:pPr>
-      <w:r>
-        <w:t>Usability test feedback:</w:t>
-      </w:r>
-    </w:p>
-    <w:p>
-      <w:pPr>
-        <w:ind w:left="360"/>
-      </w:pPr>
-    </w:p>
-    <w:p>
-      <w:pPr>
-        <w:pStyle w:val="Heading3"/>
-      </w:pPr>
-      <w:r>
-        <w:t>Site Design</w:t>
+        <w:t>Font is modern and web-based.</w:t>
       </w:r>
     </w:p>
     <w:p>
@@ -130,11 +157,11 @@
         <w:pStyle w:val="ListParagraph"/>
         <w:numPr>
           <w:ilvl w:val="0"/>
-          <w:numId w:val="1"/>
+          <w:numId w:val="2"/>
         </w:numPr>
       </w:pPr>
       <w:r>
-        <w:t>Bright orange accent with contrasting black text with white backgrounds</w:t>
+        <w:t>Odd color choice, doesn’t like the orange, liked the purple on the download button.</w:t>
       </w:r>
     </w:p>
     <w:p>
@@ -142,79 +169,11 @@
         <w:pStyle w:val="ListParagraph"/>
         <w:numPr>
           <w:ilvl w:val="0"/>
-          <w:numId w:val="1"/>
+          <w:numId w:val="2"/>
         </w:numPr>
       </w:pPr>
       <w:r>
-        <w:t>All font is easy to read sans-serif font with tall x-heights</w:t>
-      </w:r>
-    </w:p>
-    <w:p>
-      <w:pPr>
-        <w:pStyle w:val="ListParagraph"/>
-        <w:numPr>
-          <w:ilvl w:val="0"/>
-          <w:numId w:val="1"/>
-        </w:numPr>
-      </w:pPr>
-      <w:r>
-        <w:t>Limited icon design, simple, easy to understand</w:t>
-      </w:r>
-    </w:p>
-    <w:p>
-      <w:pPr>
-        <w:pStyle w:val="ListParagraph"/>
-        <w:numPr>
-          <w:ilvl w:val="0"/>
-          <w:numId w:val="1"/>
-        </w:numPr>
-      </w:pPr>
-      <w:r>
-        <w:t>most pages really clustered hard to read, other main pages not so much</w:t>
-      </w:r>
-    </w:p>
-    <w:p>
-      <w:pPr>
-        <w:pStyle w:val="ListParagraph"/>
-        <w:numPr>
-          <w:ilvl w:val="0"/>
-          <w:numId w:val="1"/>
-        </w:numPr>
-      </w:pPr>
-      <w:r>
-        <w:t>lots of navigation links, not sure where to start</w:t>
-      </w:r>
-    </w:p>
-    <w:p>
-      <w:pPr>
-        <w:pStyle w:val="ListParagraph"/>
-        <w:numPr>
-          <w:ilvl w:val="0"/>
-          <w:numId w:val="1"/>
-        </w:numPr>
-      </w:pPr>
-      <w:r>
-        <w:t>search works fine, nothing special, no autofill</w:t>
-      </w:r>
-    </w:p>
-    <w:p>
-      <w:pPr>
-        <w:pStyle w:val="ListParagraph"/>
-        <w:numPr>
-          <w:ilvl w:val="0"/>
-          <w:numId w:val="1"/>
-        </w:numPr>
-      </w:pPr>
-      <w:r>
-        <w:t>not many forms, store order form is requires login/create account</w:t>
-      </w:r>
-    </w:p>
-    <w:p>
-      <w:pPr>
-        <w:ind w:left="360"/>
-      </w:pPr>
-      <w:r>
-        <w:t>Usability test feedback:</w:t>
+        <w:t>The drop-down on the download page was helpful.</w:t>
       </w:r>
       <w:bookmarkStart w:id="0" w:name="_GoBack"/>
       <w:bookmarkEnd w:id="0"/>
@@ -250,6 +209,118 @@
 <file path=word/numbering.xml><?xml version="1.0" encoding="utf-8"?>
 <w:numbering xmlns:wpc="http://schemas.microsoft.com/office/word/2010/wordprocessingCanvas" xmlns:mc="http://schemas.openxmlformats.org/markup-compatibility/2006" xmlns:o="urn:schemas-microsoft-com:office:office" xmlns:r="http://schemas.openxmlformats.org/officeDocument/2006/relationships" xmlns:m="http://schemas.openxmlformats.org/officeDocument/2006/math" xmlns:v="urn:schemas-microsoft-com:vml" xmlns:wp14="http://schemas.microsoft.com/office/word/2010/wordprocessingDrawing" xmlns:wp="http://schemas.openxmlformats.org/drawingml/2006/wordprocessingDrawing" xmlns:w10="urn:schemas-microsoft-com:office:word" xmlns:w="http://schemas.openxmlformats.org/wordprocessingml/2006/main" xmlns:w14="http://schemas.microsoft.com/office/word/2010/wordml" xmlns:w15="http://schemas.microsoft.com/office/word/2012/wordml" xmlns:wpg="http://schemas.microsoft.com/office/word/2010/wordprocessingGroup" xmlns:wpi="http://schemas.microsoft.com/office/word/2010/wordprocessingInk" xmlns:wne="http://schemas.microsoft.com/office/word/2006/wordml" xmlns:wps="http://schemas.microsoft.com/office/word/2010/wordprocessingShape" mc:Ignorable="w14 w15 wp14">
   <w:abstractNum w:abstractNumId="0">
+    <w:nsid w:val="08B549D2"/>
+    <w:multiLevelType w:val="hybridMultilevel"/>
+    <w:tmpl w:val="C0483220"/>
+    <w:lvl w:ilvl="0" w:tplc="77C2C8D2">
+      <w:numFmt w:val="bullet"/>
+      <w:lvlText w:val="-"/>
+      <w:lvlJc w:val="left"/>
+      <w:pPr>
+        <w:ind w:left="720" w:hanging="360"/>
+      </w:pPr>
+      <w:rPr>
+        <w:rFonts w:ascii="Calibri" w:eastAsiaTheme="minorHAnsi" w:hAnsi="Calibri" w:cstheme="minorBidi" w:hint="default"/>
+      </w:rPr>
+    </w:lvl>
+    <w:lvl w:ilvl="1" w:tplc="10090003" w:tentative="1">
+      <w:start w:val="1"/>
+      <w:numFmt w:val="bullet"/>
+      <w:lvlText w:val="o"/>
+      <w:lvlJc w:val="left"/>
+      <w:pPr>
+        <w:ind w:left="1440" w:hanging="360"/>
+      </w:pPr>
+      <w:rPr>
+        <w:rFonts w:ascii="Courier New" w:hAnsi="Courier New" w:cs="Courier New" w:hint="default"/>
+      </w:rPr>
+    </w:lvl>
+    <w:lvl w:ilvl="2" w:tplc="10090005" w:tentative="1">
+      <w:start w:val="1"/>
+      <w:numFmt w:val="bullet"/>
+      <w:lvlText w:val=""/>
+      <w:lvlJc w:val="left"/>
+      <w:pPr>
+        <w:ind w:left="2160" w:hanging="360"/>
+      </w:pPr>
+      <w:rPr>
+        <w:rFonts w:ascii="Wingdings" w:hAnsi="Wingdings" w:hint="default"/>
+      </w:rPr>
+    </w:lvl>
+    <w:lvl w:ilvl="3" w:tplc="10090001" w:tentative="1">
+      <w:start w:val="1"/>
+      <w:numFmt w:val="bullet"/>
+      <w:lvlText w:val=""/>
+      <w:lvlJc w:val="left"/>
+      <w:pPr>
+        <w:ind w:left="2880" w:hanging="360"/>
+      </w:pPr>
+      <w:rPr>
+        <w:rFonts w:ascii="Symbol" w:hAnsi="Symbol" w:hint="default"/>
+      </w:rPr>
+    </w:lvl>
+    <w:lvl w:ilvl="4" w:tplc="10090003" w:tentative="1">
+      <w:start w:val="1"/>
+      <w:numFmt w:val="bullet"/>
+      <w:lvlText w:val="o"/>
+      <w:lvlJc w:val="left"/>
+      <w:pPr>
+        <w:ind w:left="3600" w:hanging="360"/>
+      </w:pPr>
+      <w:rPr>
+        <w:rFonts w:ascii="Courier New" w:hAnsi="Courier New" w:cs="Courier New" w:hint="default"/>
+      </w:rPr>
+    </w:lvl>
+    <w:lvl w:ilvl="5" w:tplc="10090005" w:tentative="1">
+      <w:start w:val="1"/>
+      <w:numFmt w:val="bullet"/>
+      <w:lvlText w:val=""/>
+      <w:lvlJc w:val="left"/>
+      <w:pPr>
+        <w:ind w:left="4320" w:hanging="360"/>
+      </w:pPr>
+      <w:rPr>
+        <w:rFonts w:ascii="Wingdings" w:hAnsi="Wingdings" w:hint="default"/>
+      </w:rPr>
+    </w:lvl>
+    <w:lvl w:ilvl="6" w:tplc="10090001" w:tentative="1">
+      <w:start w:val="1"/>
+      <w:numFmt w:val="bullet"/>
+      <w:lvlText w:val=""/>
+      <w:lvlJc w:val="left"/>
+      <w:pPr>
+        <w:ind w:left="5040" w:hanging="360"/>
+      </w:pPr>
+      <w:rPr>
+        <w:rFonts w:ascii="Symbol" w:hAnsi="Symbol" w:hint="default"/>
+      </w:rPr>
+    </w:lvl>
+    <w:lvl w:ilvl="7" w:tplc="10090003" w:tentative="1">
+      <w:start w:val="1"/>
+      <w:numFmt w:val="bullet"/>
+      <w:lvlText w:val="o"/>
+      <w:lvlJc w:val="left"/>
+      <w:pPr>
+        <w:ind w:left="5760" w:hanging="360"/>
+      </w:pPr>
+      <w:rPr>
+        <w:rFonts w:ascii="Courier New" w:hAnsi="Courier New" w:cs="Courier New" w:hint="default"/>
+      </w:rPr>
+    </w:lvl>
+    <w:lvl w:ilvl="8" w:tplc="10090005" w:tentative="1">
+      <w:start w:val="1"/>
+      <w:numFmt w:val="bullet"/>
+      <w:lvlText w:val=""/>
+      <w:lvlJc w:val="left"/>
+      <w:pPr>
+        <w:ind w:left="6480" w:hanging="360"/>
+      </w:pPr>
+      <w:rPr>
+        <w:rFonts w:ascii="Wingdings" w:hAnsi="Wingdings" w:hint="default"/>
+      </w:rPr>
+    </w:lvl>
+  </w:abstractNum>
+  <w:abstractNum w:abstractNumId="1">
     <w:nsid w:val="7A9630DA"/>
     <w:multiLevelType w:val="hybridMultilevel"/>
     <w:tmpl w:val="A5789890"/>
@@ -362,6 +433,9 @@
     </w:lvl>
   </w:abstractNum>
   <w:num w:numId="1">
+    <w:abstractNumId w:val="1"/>
+  </w:num>
+  <w:num w:numId="2">
     <w:abstractNumId w:val="0"/>
   </w:num>
 </w:numbering>

</xml_diff>